<commit_message>
Remove text to slim down bin
</commit_message>
<xml_diff>
--- a/templates/docx/reference.docx
+++ b/templates/docx/reference.docx
@@ -2,131 +2,7 @@
 <file path=word/document.xml><?xml version="1.0" encoding="utf-8"?>
 <w:document xmlns:wpc="http://schemas.microsoft.com/office/word/2010/wordprocessingCanvas" xmlns:cx="http://schemas.microsoft.com/office/drawing/2014/chartex" xmlns:cx1="http://schemas.microsoft.com/office/drawing/2015/9/8/chartex" xmlns:cx2="http://schemas.microsoft.com/office/drawing/2015/10/21/chartex" xmlns:cx3="http://schemas.microsoft.com/office/drawing/2016/5/9/chartex" xmlns:cx4="http://schemas.microsoft.com/office/drawing/2016/5/10/chartex" xmlns:cx5="http://schemas.microsoft.com/office/drawing/2016/5/11/chartex" xmlns:cx6="http://schemas.microsoft.com/office/drawing/2016/5/12/chartex" xmlns:cx7="http://schemas.microsoft.com/office/drawing/2016/5/13/chartex" xmlns:cx8="http://schemas.microsoft.com/office/drawing/2016/5/14/chartex" xmlns:mc="http://schemas.openxmlformats.org/markup-compatibility/2006" xmlns:aink="http://schemas.microsoft.com/office/drawing/2016/ink" xmlns:am3d="http://schemas.microsoft.com/office/drawing/2017/model3d" xmlns:o="urn:schemas-microsoft-com:office:office" xmlns:oel="http://schemas.microsoft.com/office/2019/extlst" xmlns:r="http://schemas.openxmlformats.org/officeDocument/2006/relationships" xmlns:m="http://schemas.openxmlformats.org/officeDocument/2006/math" xmlns:v="urn:schemas-microsoft-com:vml" xmlns:wp14="http://schemas.microsoft.com/office/word/2010/wordprocessingDrawing" xmlns:wp="http://schemas.openxmlformats.org/drawingml/2006/wordprocessingDrawing" xmlns:w10="urn:schemas-microsoft-com:office:word" xmlns:w="http://schemas.openxmlformats.org/wordprocessingml/2006/main" xmlns:w14="http://schemas.microsoft.com/office/word/2010/wordml" xmlns:w15="http://schemas.microsoft.com/office/word/2012/wordml" xmlns:w16cex="http://schemas.microsoft.com/office/word/2018/wordml/cex" xmlns:w16cid="http://schemas.microsoft.com/office/word/2016/wordml/cid" xmlns:w16="http://schemas.microsoft.com/office/word/2018/wordml" xmlns:w16du="http://schemas.microsoft.com/office/word/2023/wordml/word16du" xmlns:w16sdtdh="http://schemas.microsoft.com/office/word/2020/wordml/sdtdatahash" xmlns:w16se="http://schemas.microsoft.com/office/word/2015/wordml/symex" xmlns:wpg="http://schemas.microsoft.com/office/word/2010/wordprocessingGroup" xmlns:wpi="http://schemas.microsoft.com/office/word/2010/wordprocessingInk" xmlns:wne="http://schemas.microsoft.com/office/word/2006/wordml" xmlns:wps="http://schemas.microsoft.com/office/word/2010/wordprocessingShape" mc:Ignorable="w14 w15 w16se w16cid w16 w16cex w16sdtdh w16du wp14">
   <w:body>
-    <w:p>
-      <w:pPr>
-        <w:pStyle w:val="Title"/>
-      </w:pPr>
-      <w:r>
-        <w:t>Title</w:t>
-      </w:r>
-    </w:p>
-    <w:p>
-      <w:r>
-        <w:t>Normal text. Gets an</w:t>
-      </w:r>
-      <w:r>
-        <w:t xml:space="preserve"> in</w:t>
-      </w:r>
-      <w:r>
-        <w:t>dent. Also we are including page numbers</w:t>
-      </w:r>
-    </w:p>
-    <w:p>
-      <w:pPr>
-        <w:pStyle w:val="Quote"/>
-      </w:pPr>
-      <w:r>
-        <w:t>A Quote</w:t>
-      </w:r>
-    </w:p>
-    <w:p>
-      <w:pPr>
-        <w:pStyle w:val="Heading1"/>
-      </w:pPr>
-      <w:r>
-        <w:t>Heading 1</w:t>
-      </w:r>
-    </w:p>
-    <w:p>
-      <w:pPr>
-        <w:pStyle w:val="Subtitle"/>
-      </w:pPr>
-      <w:r>
-        <w:t>Heading 2</w:t>
-      </w:r>
-    </w:p>
-    <w:p>
-      <w:r>
-        <w:t>More normal paragraphs.</w:t>
-      </w:r>
-      <w:r>
-        <w:t xml:space="preserve"> Here is a footnote.</w:t>
-      </w:r>
-      <w:r>
-        <w:rPr>
-          <w:rStyle w:val="FootnoteReference"/>
-        </w:rPr>
-        <w:footnoteReference w:id="1"/>
-      </w:r>
-      <w:r>
-        <w:t xml:space="preserve"> And after.</w:t>
-      </w:r>
-    </w:p>
-    <w:p>
-      <w:r>
-        <w:t>Do we handle lists? We should, so:</w:t>
-      </w:r>
-    </w:p>
-    <w:p>
-      <w:pPr>
-        <w:pStyle w:val="ListParagraph"/>
-      </w:pPr>
-      <w:r>
-        <w:t>Unordered Item 1</w:t>
-      </w:r>
-    </w:p>
-    <w:p>
-      <w:pPr>
-        <w:pStyle w:val="ListParagraph"/>
-      </w:pPr>
-      <w:r>
-        <w:t>Unordered Item 2</w:t>
-      </w:r>
-    </w:p>
-    <w:p>
-      <w:pPr>
-        <w:pStyle w:val="ListParagraph"/>
-      </w:pPr>
-      <w:r>
-        <w:t>Unordered Item 3</w:t>
-      </w:r>
-    </w:p>
-    <w:p>
-      <w:r>
-        <w:t xml:space="preserve">Back to normal. With </w:t>
-      </w:r>
-      <w:r>
-        <w:rPr>
-          <w:i/>
-          <w:iCs/>
-        </w:rPr>
-        <w:t>italic</w:t>
-      </w:r>
-      <w:r>
-        <w:t xml:space="preserve">, and </w:t>
-      </w:r>
-      <w:r>
-        <w:rPr>
-          <w:b/>
-          <w:bCs/>
-        </w:rPr>
-        <w:t>bold</w:t>
-      </w:r>
-      <w:r>
-        <w:t xml:space="preserve">. And why not, </w:t>
-      </w:r>
-      <w:r>
-        <w:rPr>
-          <w:rStyle w:val="PlainTextChar"/>
-          <w:sz w:val="24"/>
-          <w:szCs w:val="24"/>
-        </w:rPr>
-        <w:t>monospace</w:t>
-      </w:r>
-      <w:r>
-        <w:t>.</w:t>
-      </w:r>
-    </w:p>
+    <w:p/>
     <w:sectPr>
       <w:headerReference w:type="even" r:id="rId8"/>
       <w:headerReference w:type="default" r:id="rId9"/>
@@ -183,22 +59,6 @@
       </w:pPr>
       <w:r>
         <w:continuationSeparator/>
-      </w:r>
-    </w:p>
-  </w:footnote>
-  <w:footnote w:id="1">
-    <w:p>
-      <w:pPr>
-        <w:pStyle w:val="FootnoteText"/>
-      </w:pPr>
-      <w:r>
-        <w:rPr>
-          <w:rStyle w:val="FootnoteReference"/>
-        </w:rPr>
-        <w:footnoteRef/>
-      </w:r>
-      <w:r>
-        <w:t xml:space="preserve"> Footnote text</w:t>
       </w:r>
     </w:p>
   </w:footnote>
@@ -558,7 +418,6 @@
     <w:lvl w:ilvl="0" w:tplc="84203C7E">
       <w:start w:val="1"/>
       <w:numFmt w:val="decimal"/>
-      <w:pStyle w:val="Normal"/>
       <w:lvlText w:val="%1."/>
       <w:lvlJc w:val="left"/>
       <w:pPr>
@@ -1232,6 +1091,7 @@
   <w:style w:type="character" w:default="1" w:styleId="DefaultParagraphFont">
     <w:name w:val="Default Paragraph Font"/>
     <w:uiPriority w:val="1"/>
+    <w:semiHidden/>
     <w:unhideWhenUsed/>
   </w:style>
   <w:style w:type="table" w:default="1" w:styleId="TableNormal">

</xml_diff>